<commit_message>
BV_VIP-79: Fixed error in SBI BFM QR doc
</commit_message>
<xml_diff>
--- a/bitvis_vip_sbi/doc/sbi_bfm_QuickRef.docx
+++ b/bitvis_vip_sbi/doc/sbi_bfm_QuickRef.docx
@@ -18184,7 +18184,13 @@
             </w:r>
             <w:proofErr w:type="spellEnd"/>
             <w:r>
-              <w:t>/2.</w:t>
+              <w:t>/</w:t>
+            </w:r>
+            <w:r>
+              <w:t>4</w:t>
+            </w:r>
+            <w:r>
+              <w:t>.</w:t>
             </w:r>
           </w:p>
           <w:p>
@@ -18319,7 +18325,13 @@
             </w:r>
             <w:proofErr w:type="spellEnd"/>
             <w:r>
-              <w:t>/2.</w:t>
+              <w:t>/</w:t>
+            </w:r>
+            <w:r>
+              <w:t>4</w:t>
+            </w:r>
+            <w:r>
+              <w:t>.</w:t>
             </w:r>
           </w:p>
           <w:p>
@@ -18824,227 +18836,18 @@
           </w:p>
         </w:tc>
       </w:tr>
-      <w:tr>
-        <w:tc>
-          <w:tcPr>
-            <w:tcW w:w="2588" w:type="dxa"/>
-            <w:tcBorders>
-              <w:left w:val="nil"/>
-              <w:right w:val="nil"/>
-            </w:tcBorders>
-            <w:shd w:val="clear" w:color="auto" w:fill="auto"/>
-            <w:vAlign w:val="center"/>
-          </w:tcPr>
-          <w:p>
-            <w:pPr>
-              <w:spacing w:line="276" w:lineRule="auto"/>
-              <w:rPr>
-                <w:szCs w:val="18"/>
-              </w:rPr>
-            </w:pPr>
-            <w:proofErr w:type="spellStart"/>
-            <w:r>
-              <w:rPr>
-                <w:szCs w:val="18"/>
-              </w:rPr>
-              <w:t>setup_time</w:t>
-            </w:r>
-            <w:proofErr w:type="spellEnd"/>
-          </w:p>
-        </w:tc>
-        <w:tc>
-          <w:tcPr>
-            <w:tcW w:w="2005" w:type="dxa"/>
-            <w:tcBorders>
-              <w:left w:val="nil"/>
-              <w:right w:val="nil"/>
-            </w:tcBorders>
-            <w:shd w:val="clear" w:color="auto" w:fill="auto"/>
-            <w:vAlign w:val="center"/>
-          </w:tcPr>
-          <w:p>
-            <w:pPr>
-              <w:spacing w:line="276" w:lineRule="auto"/>
-              <w:rPr>
-                <w:szCs w:val="18"/>
-              </w:rPr>
-            </w:pPr>
-            <w:r>
-              <w:rPr>
-                <w:szCs w:val="18"/>
-              </w:rPr>
-              <w:t>time</w:t>
-            </w:r>
-          </w:p>
-        </w:tc>
-        <w:tc>
-          <w:tcPr>
-            <w:tcW w:w="3907" w:type="dxa"/>
-            <w:tcBorders>
-              <w:left w:val="nil"/>
-              <w:right w:val="nil"/>
-            </w:tcBorders>
-            <w:shd w:val="clear" w:color="auto" w:fill="auto"/>
-            <w:vAlign w:val="center"/>
-          </w:tcPr>
-          <w:p>
-            <w:pPr>
-              <w:spacing w:line="276" w:lineRule="auto"/>
-              <w:rPr>
-                <w:szCs w:val="18"/>
-              </w:rPr>
-            </w:pPr>
-            <w:r>
-              <w:rPr>
-                <w:szCs w:val="18"/>
-              </w:rPr>
-              <w:t>0 ns</w:t>
-            </w:r>
-          </w:p>
-        </w:tc>
-        <w:tc>
-          <w:tcPr>
-            <w:tcW w:w="6629" w:type="dxa"/>
-            <w:tcBorders>
-              <w:left w:val="nil"/>
-              <w:right w:val="nil"/>
-            </w:tcBorders>
-            <w:shd w:val="clear" w:color="auto" w:fill="auto"/>
-          </w:tcPr>
-          <w:p>
-            <w:pPr>
-              <w:tabs>
-                <w:tab w:val="left" w:pos="4820"/>
-              </w:tabs>
-              <w:spacing w:line="276" w:lineRule="auto"/>
-              <w:rPr>
-                <w:szCs w:val="18"/>
-              </w:rPr>
-            </w:pPr>
-            <w:r>
-              <w:rPr>
-                <w:szCs w:val="18"/>
-              </w:rPr>
-              <w:t>Generated signals setup time.</w:t>
-            </w:r>
-          </w:p>
-        </w:tc>
-      </w:tr>
-      <w:tr>
-        <w:tc>
-          <w:tcPr>
-            <w:tcW w:w="2588" w:type="dxa"/>
-            <w:tcBorders>
-              <w:left w:val="nil"/>
-              <w:bottom w:val="nil"/>
-              <w:right w:val="nil"/>
-            </w:tcBorders>
-            <w:shd w:val="clear" w:color="auto" w:fill="auto"/>
-            <w:vAlign w:val="center"/>
-          </w:tcPr>
-          <w:p>
-            <w:pPr>
-              <w:spacing w:line="276" w:lineRule="auto"/>
-              <w:rPr>
-                <w:szCs w:val="18"/>
-              </w:rPr>
-            </w:pPr>
-            <w:proofErr w:type="spellStart"/>
-            <w:r>
-              <w:rPr>
-                <w:szCs w:val="18"/>
-              </w:rPr>
-              <w:t>hold_time</w:t>
-            </w:r>
-            <w:proofErr w:type="spellEnd"/>
-          </w:p>
-        </w:tc>
-        <w:tc>
-          <w:tcPr>
-            <w:tcW w:w="2005" w:type="dxa"/>
-            <w:tcBorders>
-              <w:left w:val="nil"/>
-              <w:bottom w:val="nil"/>
-              <w:right w:val="nil"/>
-            </w:tcBorders>
-            <w:shd w:val="clear" w:color="auto" w:fill="auto"/>
-            <w:vAlign w:val="center"/>
-          </w:tcPr>
-          <w:p>
-            <w:pPr>
-              <w:spacing w:line="276" w:lineRule="auto"/>
-              <w:rPr>
-                <w:szCs w:val="18"/>
-              </w:rPr>
-            </w:pPr>
-            <w:r>
-              <w:rPr>
-                <w:szCs w:val="18"/>
-              </w:rPr>
-              <w:t>time</w:t>
-            </w:r>
-          </w:p>
-        </w:tc>
-        <w:tc>
-          <w:tcPr>
-            <w:tcW w:w="3907" w:type="dxa"/>
-            <w:tcBorders>
-              <w:left w:val="nil"/>
-              <w:bottom w:val="nil"/>
-              <w:right w:val="nil"/>
-            </w:tcBorders>
-            <w:shd w:val="clear" w:color="auto" w:fill="auto"/>
-            <w:vAlign w:val="center"/>
-          </w:tcPr>
-          <w:p>
-            <w:pPr>
-              <w:spacing w:line="276" w:lineRule="auto"/>
-              <w:rPr>
-                <w:szCs w:val="18"/>
-              </w:rPr>
-            </w:pPr>
-            <w:r>
-              <w:rPr>
-                <w:szCs w:val="18"/>
-              </w:rPr>
-              <w:t>0 ns</w:t>
-            </w:r>
-          </w:p>
-        </w:tc>
-        <w:tc>
-          <w:tcPr>
-            <w:tcW w:w="6629" w:type="dxa"/>
-            <w:tcBorders>
-              <w:left w:val="nil"/>
-              <w:bottom w:val="nil"/>
-              <w:right w:val="nil"/>
-            </w:tcBorders>
-            <w:shd w:val="clear" w:color="auto" w:fill="auto"/>
-          </w:tcPr>
-          <w:p>
-            <w:pPr>
-              <w:tabs>
-                <w:tab w:val="left" w:pos="4820"/>
-              </w:tabs>
-              <w:spacing w:line="276" w:lineRule="auto"/>
-              <w:rPr>
-                <w:szCs w:val="18"/>
-              </w:rPr>
-            </w:pPr>
-            <w:r>
-              <w:rPr>
-                <w:szCs w:val="18"/>
-              </w:rPr>
-              <w:t>Generated signals hold time.</w:t>
-            </w:r>
-          </w:p>
-        </w:tc>
-      </w:tr>
     </w:tbl>
     <w:p>
       <w:pPr>
         <w:spacing w:line="276" w:lineRule="auto"/>
       </w:pPr>
+    </w:p>
+    <w:p>
+      <w:pPr>
+        <w:spacing w:line="276" w:lineRule="auto"/>
+      </w:pPr>
+      <w:bookmarkStart w:id="3" w:name="_GoBack"/>
+      <w:bookmarkEnd w:id="3"/>
     </w:p>
     <w:p>
       <w:pPr>
@@ -19207,11 +19010,11 @@
       <w:r>
         <w:t xml:space="preserve">The protocol for SBI </w:t>
       </w:r>
-      <w:bookmarkStart w:id="3" w:name="_Hlk485375767"/>
+      <w:bookmarkStart w:id="4" w:name="_Hlk485375767"/>
       <w:r>
         <w:t xml:space="preserve">with </w:t>
       </w:r>
-      <w:bookmarkEnd w:id="3"/>
+      <w:bookmarkEnd w:id="4"/>
       <w:r>
         <w:t>and with</w:t>
       </w:r>
@@ -19572,24 +19375,22 @@
       </w:r>
     </w:p>
     <w:p>
-      <w:bookmarkStart w:id="4" w:name="_Hlk518566954"/>
+      <w:bookmarkStart w:id="5" w:name="_Hlk518566954"/>
       <w:r>
         <w:t xml:space="preserve">See </w:t>
       </w:r>
-      <w:bookmarkStart w:id="5" w:name="_GoBack"/>
+      <w:r>
+        <w:t xml:space="preserve">UVVM Essential Mechanisms located in </w:t>
+      </w:r>
+      <w:proofErr w:type="spellStart"/>
+      <w:r>
+        <w:t>uvvm_vvc_framework</w:t>
+      </w:r>
+      <w:proofErr w:type="spellEnd"/>
+      <w:r>
+        <w:t>/doc for information about compile scripts.</w:t>
+      </w:r>
       <w:bookmarkEnd w:id="5"/>
-      <w:r>
-        <w:t xml:space="preserve">UVVM Essential Mechanisms located in </w:t>
-      </w:r>
-      <w:proofErr w:type="spellStart"/>
-      <w:r>
-        <w:t>uvvm_vvc_framework</w:t>
-      </w:r>
-      <w:proofErr w:type="spellEnd"/>
-      <w:r>
-        <w:t>/doc for information about compile scripts.</w:t>
-      </w:r>
-      <w:bookmarkEnd w:id="4"/>
     </w:p>
     <w:p>
       <w:pPr>
@@ -21675,7 +21476,7 @@
               <w:sz w:val="14"/>
               <w:lang w:val="en-US"/>
             </w:rPr>
-            <w:t>2018-07-05</w:t>
+            <w:t>2018-11-19</w:t>
           </w:r>
           <w:r>
             <w:rPr>
@@ -25828,7 +25629,7 @@
 </file>
 
 <file path=customXml/itemProps1.xml><?xml version="1.0" encoding="utf-8"?>
-<ds:datastoreItem xmlns:ds="http://schemas.openxmlformats.org/officeDocument/2006/customXml" ds:itemID="{5D0AB1EF-42BA-43D7-BA8B-05097B602FE5}">
+<ds:datastoreItem xmlns:ds="http://schemas.openxmlformats.org/officeDocument/2006/customXml" ds:itemID="{3E040AAD-62AD-43E1-8990-100C3BD06A74}">
   <ds:schemaRefs>
     <ds:schemaRef ds:uri="http://schemas.openxmlformats.org/officeDocument/2006/bibliography"/>
   </ds:schemaRefs>

</xml_diff>

<commit_message>
ESA_2: updated SBI BFM QR by removing duplicate setup/hold_time.
</commit_message>
<xml_diff>
--- a/bitvis_vip_sbi/doc/sbi_bfm_QuickRef.docx
+++ b/bitvis_vip_sbi/doc/sbi_bfm_QuickRef.docx
@@ -5562,214 +5562,6 @@
                 </w:p>
               </w:tc>
             </w:tr>
-            <w:tr>
-              <w:trPr>
-                <w:trHeight w:val="20"/>
-              </w:trPr>
-              <w:tc>
-                <w:tcPr>
-                  <w:tcW w:w="3071" w:type="dxa"/>
-                  <w:shd w:val="pct10" w:color="auto" w:fill="auto"/>
-                  <w:vAlign w:val="bottom"/>
-                </w:tcPr>
-                <w:p>
-                  <w:pPr>
-                    <w:widowControl w:val="0"/>
-                    <w:tabs>
-                      <w:tab w:val="left" w:pos="851"/>
-                    </w:tabs>
-                    <w:autoSpaceDE w:val="0"/>
-                    <w:autoSpaceDN w:val="0"/>
-                    <w:adjustRightInd w:val="0"/>
-                    <w:spacing w:line="276" w:lineRule="auto"/>
-                    <w:ind w:left="122"/>
-                    <w:rPr>
-                      <w:rFonts w:cs="Helvetica"/>
-                      <w:bCs/>
-                      <w:sz w:val="15"/>
-                    </w:rPr>
-                  </w:pPr>
-                  <w:proofErr w:type="spellStart"/>
-                  <w:r>
-                    <w:rPr>
-                      <w:rFonts w:cs="Helvetica"/>
-                      <w:bCs/>
-                      <w:sz w:val="15"/>
-                    </w:rPr>
-                    <w:t>setup_time</w:t>
-                  </w:r>
-                  <w:proofErr w:type="spellEnd"/>
-                </w:p>
-              </w:tc>
-              <w:tc>
-                <w:tcPr>
-                  <w:tcW w:w="1312" w:type="dxa"/>
-                  <w:shd w:val="pct10" w:color="auto" w:fill="auto"/>
-                  <w:vAlign w:val="bottom"/>
-                </w:tcPr>
-                <w:p>
-                  <w:pPr>
-                    <w:widowControl w:val="0"/>
-                    <w:tabs>
-                      <w:tab w:val="left" w:pos="851"/>
-                    </w:tabs>
-                    <w:autoSpaceDE w:val="0"/>
-                    <w:autoSpaceDN w:val="0"/>
-                    <w:adjustRightInd w:val="0"/>
-                    <w:spacing w:line="276" w:lineRule="auto"/>
-                    <w:rPr>
-                      <w:rFonts w:cs="Helvetica"/>
-                      <w:bCs/>
-                      <w:sz w:val="15"/>
-                    </w:rPr>
-                  </w:pPr>
-                  <w:r>
-                    <w:rPr>
-                      <w:rFonts w:cs="Helvetica"/>
-                      <w:bCs/>
-                      <w:sz w:val="15"/>
-                    </w:rPr>
-                    <w:t>time</w:t>
-                  </w:r>
-                </w:p>
-              </w:tc>
-              <w:tc>
-                <w:tcPr>
-                  <w:tcW w:w="4148" w:type="dxa"/>
-                  <w:shd w:val="pct10" w:color="auto" w:fill="auto"/>
-                  <w:vAlign w:val="bottom"/>
-                </w:tcPr>
-                <w:p>
-                  <w:pPr>
-                    <w:widowControl w:val="0"/>
-                    <w:tabs>
-                      <w:tab w:val="left" w:pos="851"/>
-                    </w:tabs>
-                    <w:autoSpaceDE w:val="0"/>
-                    <w:autoSpaceDN w:val="0"/>
-                    <w:adjustRightInd w:val="0"/>
-                    <w:spacing w:line="276" w:lineRule="auto"/>
-                    <w:rPr>
-                      <w:rFonts w:cs="Helvetica"/>
-                      <w:bCs/>
-                      <w:sz w:val="15"/>
-                    </w:rPr>
-                  </w:pPr>
-                  <w:r>
-                    <w:rPr>
-                      <w:rFonts w:cs="Helvetica"/>
-                      <w:bCs/>
-                      <w:sz w:val="15"/>
-                    </w:rPr>
-                    <w:t>0 ns</w:t>
-                  </w:r>
-                </w:p>
-              </w:tc>
-            </w:tr>
-            <w:tr>
-              <w:trPr>
-                <w:trHeight w:val="20"/>
-              </w:trPr>
-              <w:tc>
-                <w:tcPr>
-                  <w:tcW w:w="3071" w:type="dxa"/>
-                  <w:shd w:val="clear" w:color="auto" w:fill="auto"/>
-                  <w:vAlign w:val="bottom"/>
-                </w:tcPr>
-                <w:p>
-                  <w:pPr>
-                    <w:widowControl w:val="0"/>
-                    <w:tabs>
-                      <w:tab w:val="left" w:pos="851"/>
-                    </w:tabs>
-                    <w:autoSpaceDE w:val="0"/>
-                    <w:autoSpaceDN w:val="0"/>
-                    <w:adjustRightInd w:val="0"/>
-                    <w:spacing w:line="276" w:lineRule="auto"/>
-                    <w:ind w:left="122"/>
-                    <w:rPr>
-                      <w:rFonts w:cs="Helvetica"/>
-                      <w:bCs/>
-                      <w:sz w:val="15"/>
-                    </w:rPr>
-                  </w:pPr>
-                  <w:proofErr w:type="spellStart"/>
-                  <w:r>
-                    <w:rPr>
-                      <w:rFonts w:cs="Helvetica"/>
-                      <w:bCs/>
-                      <w:sz w:val="15"/>
-                    </w:rPr>
-                    <w:t>hold_time</w:t>
-                  </w:r>
-                  <w:proofErr w:type="spellEnd"/>
-                </w:p>
-              </w:tc>
-              <w:tc>
-                <w:tcPr>
-                  <w:tcW w:w="1312" w:type="dxa"/>
-                  <w:shd w:val="clear" w:color="auto" w:fill="auto"/>
-                  <w:vAlign w:val="bottom"/>
-                </w:tcPr>
-                <w:p>
-                  <w:pPr>
-                    <w:widowControl w:val="0"/>
-                    <w:tabs>
-                      <w:tab w:val="left" w:pos="851"/>
-                    </w:tabs>
-                    <w:autoSpaceDE w:val="0"/>
-                    <w:autoSpaceDN w:val="0"/>
-                    <w:adjustRightInd w:val="0"/>
-                    <w:spacing w:line="276" w:lineRule="auto"/>
-                    <w:rPr>
-                      <w:rFonts w:cs="Helvetica"/>
-                      <w:bCs/>
-                      <w:sz w:val="15"/>
-                    </w:rPr>
-                  </w:pPr>
-                  <w:r>
-                    <w:rPr>
-                      <w:rFonts w:cs="Helvetica"/>
-                      <w:bCs/>
-                      <w:sz w:val="15"/>
-                    </w:rPr>
-                    <w:t>time</w:t>
-                  </w:r>
-                </w:p>
-              </w:tc>
-              <w:tc>
-                <w:tcPr>
-                  <w:tcW w:w="4148" w:type="dxa"/>
-                  <w:shd w:val="clear" w:color="auto" w:fill="auto"/>
-                  <w:vAlign w:val="bottom"/>
-                </w:tcPr>
-                <w:p>
-                  <w:pPr>
-                    <w:widowControl w:val="0"/>
-                    <w:tabs>
-                      <w:tab w:val="left" w:pos="851"/>
-                    </w:tabs>
-                    <w:autoSpaceDE w:val="0"/>
-                    <w:autoSpaceDN w:val="0"/>
-                    <w:adjustRightInd w:val="0"/>
-                    <w:spacing w:line="276" w:lineRule="auto"/>
-                    <w:rPr>
-                      <w:rFonts w:cs="Helvetica"/>
-                      <w:bCs/>
-                      <w:sz w:val="15"/>
-                    </w:rPr>
-                  </w:pPr>
-                  <w:r>
-                    <w:rPr>
-                      <w:rFonts w:cs="Helvetica"/>
-                      <w:bCs/>
-                      <w:sz w:val="15"/>
-                    </w:rPr>
-                    <w:t>0 ns</w:t>
-                  </w:r>
-                </w:p>
-              </w:tc>
-            </w:tr>
           </w:tbl>
           <w:p>
             <w:pPr>
@@ -5780,6 +5572,8 @@
                 <w:szCs w:val="16"/>
               </w:rPr>
             </w:pPr>
+            <w:bookmarkStart w:id="1" w:name="_GoBack"/>
+            <w:bookmarkEnd w:id="1"/>
           </w:p>
         </w:tc>
         <w:tc>
@@ -6453,7 +6247,7 @@
           <w:sz w:val="24"/>
         </w:rPr>
       </w:pPr>
-      <w:bookmarkStart w:id="1" w:name="_Ref337812553"/>
+      <w:bookmarkStart w:id="2" w:name="_Ref337812553"/>
       <w:r>
         <w:rPr>
           <w:rFonts w:ascii="Helvetica Light" w:hAnsi="Helvetica Light"/>
@@ -8235,7 +8029,7 @@
         </w:rPr>
       </w:pPr>
     </w:p>
-    <w:bookmarkEnd w:id="1"/>
+    <w:bookmarkEnd w:id="2"/>
     <w:p>
       <w:pPr>
         <w:pStyle w:val="Undertittel"/>
@@ -16420,7 +16214,7 @@
           <w:rFonts w:ascii="Helvetica" w:hAnsi="Helvetica"/>
         </w:rPr>
       </w:pPr>
-      <w:bookmarkStart w:id="2" w:name="_Ref424297123"/>
+      <w:bookmarkStart w:id="3" w:name="_Ref424297123"/>
       <w:r>
         <w:rPr>
           <w:rFonts w:ascii="Helvetica" w:hAnsi="Helvetica"/>
@@ -16428,7 +16222,7 @@
         <w:lastRenderedPageBreak/>
         <w:t>BFM Configuration</w:t>
       </w:r>
-      <w:bookmarkEnd w:id="2"/>
+      <w:bookmarkEnd w:id="3"/>
       <w:r>
         <w:rPr>
           <w:rFonts w:ascii="Helvetica" w:hAnsi="Helvetica"/>
@@ -18390,11 +18184,11 @@
       <w:r>
         <w:t xml:space="preserve">The protocol for SBI </w:t>
       </w:r>
-      <w:bookmarkStart w:id="3" w:name="_Hlk485375767"/>
+      <w:bookmarkStart w:id="4" w:name="_Hlk485375767"/>
       <w:r>
         <w:t xml:space="preserve">with </w:t>
       </w:r>
-      <w:bookmarkEnd w:id="3"/>
+      <w:bookmarkEnd w:id="4"/>
       <w:r>
         <w:t>and with</w:t>
       </w:r>
@@ -18755,7 +18549,7 @@
       </w:r>
     </w:p>
     <w:p>
-      <w:bookmarkStart w:id="4" w:name="_Hlk518566954"/>
+      <w:bookmarkStart w:id="5" w:name="_Hlk518566954"/>
       <w:r>
         <w:t xml:space="preserve">See </w:t>
       </w:r>
@@ -18770,7 +18564,7 @@
       <w:r>
         <w:t>/doc for information about compile scripts.</w:t>
       </w:r>
-      <w:bookmarkEnd w:id="4"/>
+      <w:bookmarkEnd w:id="5"/>
     </w:p>
     <w:p>
       <w:pPr>
@@ -18796,10 +18590,7 @@
         <w:t>See README.md for a list of supported simulators.</w:t>
       </w:r>
     </w:p>
-    <w:p>
-      <w:bookmarkStart w:id="5" w:name="_GoBack"/>
-      <w:bookmarkEnd w:id="5"/>
-    </w:p>
+    <w:p/>
     <w:p>
       <w:r>
         <w:t>For r</w:t>
@@ -20081,15 +19872,7 @@
       </w:r>
       <w:r>
         <w:br/>
-        <w:t xml:space="preserve">For a more advanced BFM please contact </w:t>
-      </w:r>
-      <w:proofErr w:type="spellStart"/>
-      <w:r>
-        <w:t>Bitvis</w:t>
-      </w:r>
-      <w:proofErr w:type="spellEnd"/>
-      <w:r>
-        <w:t xml:space="preserve"> AS at </w:t>
+        <w:t xml:space="preserve">For a more advanced BFM please contact Bitvis AS at </w:t>
       </w:r>
       <w:hyperlink r:id="rId13" w:history="1">
         <w:r>
@@ -20821,7 +20604,7 @@
               <w:sz w:val="14"/>
               <w:lang w:val="en-US"/>
             </w:rPr>
-            <w:t>2019-06-07</w:t>
+            <w:t>2019-09-16</w:t>
           </w:r>
           <w:r>
             <w:rPr>
@@ -20854,38 +20637,18 @@
               <w:lang w:val="sq-AL"/>
             </w:rPr>
           </w:pPr>
-          <w:r>
-            <w:fldChar w:fldCharType="begin"/>
-          </w:r>
-          <w:r>
-            <w:rPr>
-              <w:lang w:val="sq-AL"/>
-            </w:rPr>
-            <w:instrText xml:space="preserve"> HYPERLINK "mailto:support@bitvis.no" </w:instrText>
-          </w:r>
-          <w:r>
-            <w:fldChar w:fldCharType="separate"/>
-          </w:r>
-          <w:r>
-            <w:rPr>
-              <w:rStyle w:val="Hyperkobling"/>
-              <w:rFonts w:ascii="Helvetica" w:hAnsi="Helvetica" w:cs="Arial"/>
-              <w:color w:val="1381C4"/>
-              <w:sz w:val="14"/>
-              <w:lang w:val="sq-AL"/>
-            </w:rPr>
-            <w:t>support@bitvis.no</w:t>
-          </w:r>
-          <w:r>
-            <w:rPr>
-              <w:rStyle w:val="Hyperkobling"/>
-              <w:rFonts w:ascii="Helvetica" w:hAnsi="Helvetica" w:cs="Arial"/>
-              <w:color w:val="1381C4"/>
-              <w:sz w:val="14"/>
-              <w:lang w:val="sq-AL"/>
-            </w:rPr>
-            <w:fldChar w:fldCharType="end"/>
-          </w:r>
+          <w:hyperlink r:id="rId1" w:history="1">
+            <w:r>
+              <w:rPr>
+                <w:rStyle w:val="Hyperkobling"/>
+                <w:rFonts w:ascii="Helvetica" w:hAnsi="Helvetica" w:cs="Arial"/>
+                <w:color w:val="1381C4"/>
+                <w:sz w:val="14"/>
+                <w:lang w:val="sq-AL"/>
+              </w:rPr>
+              <w:t>support@bitvis.no</w:t>
+            </w:r>
+          </w:hyperlink>
           <w:r>
             <w:rPr>
               <w:rFonts w:ascii="Helvetica" w:hAnsi="Helvetica" w:cs="Arial"/>
@@ -21167,27 +20930,7 @@
         <w:sz w:val="14"/>
         <w:szCs w:val="16"/>
       </w:rPr>
-      <w:t xml:space="preserve">2017 by </w:t>
-    </w:r>
-    <w:proofErr w:type="spellStart"/>
-    <w:r>
-      <w:rPr>
-        <w:iCs/>
-        <w:color w:val="000000" w:themeColor="text1"/>
-        <w:sz w:val="14"/>
-        <w:szCs w:val="16"/>
-      </w:rPr>
-      <w:t>Bitvis</w:t>
-    </w:r>
-    <w:proofErr w:type="spellEnd"/>
-    <w:r>
-      <w:rPr>
-        <w:iCs/>
-        <w:color w:val="000000" w:themeColor="text1"/>
-        <w:sz w:val="14"/>
-        <w:szCs w:val="16"/>
-      </w:rPr>
-      <w:t xml:space="preserve"> AS. </w:t>
+      <w:t xml:space="preserve">2017 by Bitvis AS. </w:t>
     </w:r>
     <w:r>
       <w:rPr>
@@ -23351,7 +23094,7 @@
     </w:rPrDefault>
     <w:pPrDefault/>
   </w:docDefaults>
-  <w:latentStyles w:defLockedState="0" w:defUIPriority="0" w:defSemiHidden="0" w:defUnhideWhenUsed="0" w:defQFormat="0" w:count="376">
+  <w:latentStyles w:defLockedState="0" w:defUIPriority="0" w:defSemiHidden="0" w:defUnhideWhenUsed="0" w:defQFormat="0" w:count="377">
     <w:lsdException w:name="Normal" w:qFormat="1"/>
     <w:lsdException w:name="heading 1" w:qFormat="1"/>
     <w:lsdException w:name="heading 2" w:qFormat="1"/>
@@ -23451,7 +23194,6 @@
     <w:lsdException w:name="HTML Sample" w:semiHidden="1" w:unhideWhenUsed="1"/>
     <w:lsdException w:name="HTML Typewriter" w:semiHidden="1" w:unhideWhenUsed="1"/>
     <w:lsdException w:name="HTML Variable" w:semiHidden="1" w:unhideWhenUsed="1"/>
-    <w:lsdException w:name="Normal Table" w:semiHidden="1" w:unhideWhenUsed="1"/>
     <w:lsdException w:name="annotation subject" w:semiHidden="1" w:unhideWhenUsed="1"/>
     <w:lsdException w:name="No List" w:semiHidden="1" w:unhideWhenUsed="1"/>
     <w:lsdException w:name="Outline List 1" w:semiHidden="1" w:unhideWhenUsed="1"/>
@@ -23498,10 +23240,8 @@
     <w:lsdException w:name="Table Subtle 2" w:semiHidden="1" w:unhideWhenUsed="1"/>
     <w:lsdException w:name="Table Web 1" w:semiHidden="1" w:unhideWhenUsed="1"/>
     <w:lsdException w:name="Table Web 2" w:semiHidden="1" w:unhideWhenUsed="1"/>
-    <w:lsdException w:name="Table Web 3" w:semiHidden="1" w:unhideWhenUsed="1"/>
     <w:lsdException w:name="Balloon Text" w:semiHidden="1" w:unhideWhenUsed="1"/>
     <w:lsdException w:name="Table Grid" w:uiPriority="59"/>
-    <w:lsdException w:name="Table Theme" w:semiHidden="1" w:unhideWhenUsed="1"/>
     <w:lsdException w:name="Placeholder Text" w:semiHidden="1" w:uiPriority="99"/>
     <w:lsdException w:name="No Spacing" w:uiPriority="1" w:qFormat="1"/>
     <w:lsdException w:name="Light Shading" w:uiPriority="60"/>
@@ -23722,6 +23462,7 @@
     <w:lsdException w:name="Hashtag" w:semiHidden="1" w:uiPriority="99" w:unhideWhenUsed="1"/>
     <w:lsdException w:name="Unresolved Mention" w:semiHidden="1" w:uiPriority="99" w:unhideWhenUsed="1"/>
     <w:lsdException w:name="Smart Link" w:semiHidden="1" w:uiPriority="99" w:unhideWhenUsed="1"/>
+    <w:lsdException w:name="Smart Link Error" w:semiHidden="1" w:uiPriority="99" w:unhideWhenUsed="1"/>
   </w:latentStyles>
   <w:style w:type="paragraph" w:default="1" w:styleId="Normal">
     <w:name w:val="Normal"/>
@@ -25037,7 +24778,7 @@
 </file>
 
 <file path=customXml/itemProps1.xml><?xml version="1.0" encoding="utf-8"?>
-<ds:datastoreItem xmlns:ds="http://schemas.openxmlformats.org/officeDocument/2006/customXml" ds:itemID="{29AA2BB4-34B9-44AB-B695-54EB4CDA8267}">
+<ds:datastoreItem xmlns:ds="http://schemas.openxmlformats.org/officeDocument/2006/customXml" ds:itemID="{A24E047F-FEC7-45D8-9721-B3D6D330808B}">
   <ds:schemaRefs>
     <ds:schemaRef ds:uri="http://schemas.openxmlformats.org/officeDocument/2006/bibliography"/>
   </ds:schemaRefs>

</xml_diff>

<commit_message>
RELEASE: updated CHANGES.TXT and QRs for SBI
</commit_message>
<xml_diff>
--- a/bitvis_vip_sbi/doc/sbi_bfm_QuickRef.docx
+++ b/bitvis_vip_sbi/doc/sbi_bfm_QuickRef.docx
@@ -14872,8 +14872,6 @@
       <w:pPr>
         <w:spacing w:line="276" w:lineRule="auto"/>
       </w:pPr>
-      <w:bookmarkStart w:id="3" w:name="_GoBack"/>
-      <w:bookmarkEnd w:id="3"/>
     </w:p>
     <w:p>
       <w:pPr>
@@ -14971,11 +14969,11 @@
       <w:r>
         <w:t xml:space="preserve">The protocol for SBI </w:t>
       </w:r>
-      <w:bookmarkStart w:id="4" w:name="_Hlk485375767"/>
+      <w:bookmarkStart w:id="3" w:name="_Hlk485375767"/>
       <w:r>
         <w:t xml:space="preserve">with </w:t>
       </w:r>
-      <w:bookmarkEnd w:id="4"/>
+      <w:bookmarkEnd w:id="3"/>
       <w:r>
         <w:t>and with</w:t>
       </w:r>
@@ -15254,14 +15252,14 @@
       </w:r>
     </w:p>
     <w:p>
-      <w:bookmarkStart w:id="5" w:name="_Hlk518566954"/>
+      <w:bookmarkStart w:id="4" w:name="_Hlk518566954"/>
       <w:r>
         <w:t xml:space="preserve">See </w:t>
       </w:r>
       <w:r>
         <w:t>UVVM Essential Mechanisms located in uvvm_vvc_framework/doc for information about compile scripts.</w:t>
       </w:r>
-      <w:bookmarkEnd w:id="5"/>
+      <w:bookmarkEnd w:id="4"/>
     </w:p>
     <w:p>
       <w:pPr>
@@ -15367,7 +15365,7 @@
           <w:rFonts w:ascii="Helvetica" w:hAnsi="Helvetica"/>
         </w:rPr>
       </w:pPr>
-      <w:bookmarkStart w:id="6" w:name="_Ref423952304"/>
+      <w:bookmarkStart w:id="5" w:name="_Ref423952304"/>
       <w:r>
         <w:br w:type="page"/>
       </w:r>
@@ -15378,7 +15376,7 @@
         <w:lastRenderedPageBreak/>
         <w:t>Local BFM overloads</w:t>
       </w:r>
-      <w:bookmarkEnd w:id="6"/>
+      <w:bookmarkEnd w:id="5"/>
       <w:r>
         <w:rPr>
           <w:rFonts w:ascii="Helvetica" w:hAnsi="Helvetica"/>
@@ -17000,7 +16998,7 @@
               <w:sz w:val="14"/>
               <w:lang w:val="sq-AL"/>
             </w:rPr>
-            <w:t>5</w:t>
+            <w:t>6</w:t>
           </w:r>
           <w:r>
             <w:rPr>
@@ -17056,7 +17054,7 @@
               <w:sz w:val="14"/>
               <w:lang w:val="en-US"/>
             </w:rPr>
-            <w:t>2020-01-23</w:t>
+            <w:t>2020-03-29</w:t>
           </w:r>
           <w:r>
             <w:rPr>

</xml_diff>